<commit_message>
chg: Added VID intsum from D10, updated ordnance, updated time and weather for D11.1
</commit_message>
<xml_diff>
--- a/INTELLIGENCE/VID/01 WIP/OPAR VID INTSUM D10.docx
+++ b/INTELLIGENCE/VID/01 WIP/OPAR VID INTSUM D10.docx
@@ -242,7 +242,13 @@
         <w:rPr>
           <w:lang w:val="en-US"/>
         </w:rPr>
-        <w:t>Russian and Chinese long-range missiles and modus operandi</w:t>
+        <w:t xml:space="preserve">Russian and Chinese </w:t>
+      </w:r>
+      <w:r>
+        <w:rPr>
+          <w:lang w:val="en-US"/>
+        </w:rPr>
+        <w:t>activity levels</w:t>
       </w:r>
     </w:p>
     <w:p>
@@ -256,28 +262,31 @@
         <w:rPr>
           <w:lang w:val="en-US"/>
         </w:rPr>
-        <w:t>Despite the stated maximum range of Russian and Chinese long range missiles are very long, VID have reporting indicating how Russian and Chinese aircraft uses their long range missiles</w:t>
-      </w:r>
-      <w:proofErr w:type="gramStart"/>
-      <w:r>
-        <w:rPr>
-          <w:lang w:val="en-US"/>
-        </w:rPr>
-        <w:t>:</w:t>
-      </w:r>
-      <w:proofErr w:type="gramEnd"/>
-      <w:r>
-        <w:rPr>
-          <w:lang w:val="en-US"/>
-        </w:rPr>
-        <w:br/>
-      </w:r>
-      <w:r>
+        <w:t xml:space="preserve">VID have seen a significant anomaly in activity on Russian and Chinese bases outside the Eastern Mediterranean (EMED) the last 24 hours. The activity levels have been much lower than normal. This is in particular on bases with long-range assets (such as TU-160, TU-95, TU-22 and H-6J). </w:t>
+      </w:r>
+    </w:p>
+    <w:p>
+      <w:pPr>
+        <w:pStyle w:val="Ingenmellomrom"/>
+        <w:rPr>
+          <w:lang w:val="en-US"/>
+        </w:rPr>
+      </w:pPr>
+    </w:p>
+    <w:p>
+      <w:pPr>
+        <w:pStyle w:val="Ingenmellomrom"/>
         <w:rPr>
           <w:b/>
           <w:lang w:val="en-US"/>
         </w:rPr>
-        <w:t>Anti-ship missiles:</w:t>
+      </w:pPr>
+      <w:r>
+        <w:rPr>
+          <w:b/>
+          <w:lang w:val="en-US"/>
+        </w:rPr>
+        <w:t>COMMENT:</w:t>
       </w:r>
     </w:p>
     <w:p>
@@ -291,7 +300,7 @@
         <w:rPr>
           <w:lang w:val="en-US"/>
         </w:rPr>
-        <w:t>KH-22 / KH-35: Russian anti-ship missiles (Fired from TU-22 or TU-142)</w:t>
+        <w:t>VID is not reporting on bases in Syria or Lebanon as that area is covered by allied forces.</w:t>
       </w:r>
     </w:p>
     <w:p>
@@ -301,25 +310,21 @@
           <w:lang w:val="en-US"/>
         </w:rPr>
       </w:pPr>
-      <w:r>
-        <w:rPr>
-          <w:lang w:val="en-US"/>
-        </w:rPr>
-        <w:t>YJ-83K / YJ-12: Chinese anti-ship missiles (Fired from H-6J)</w:t>
-      </w:r>
     </w:p>
     <w:p>
       <w:pPr>
         <w:pStyle w:val="Ingenmellomrom"/>
         <w:rPr>
-          <w:lang w:val="en-US"/>
-        </w:rPr>
-      </w:pPr>
-      <w:r>
-        <w:rPr>
-          <w:lang w:val="en-US"/>
-        </w:rPr>
-        <w:t>All anti-ship missiles are deployed from either low-level or high altitude from a distance between 50nm-100nm away from its target.</w:t>
+          <w:b/>
+          <w:lang w:val="en-US"/>
+        </w:rPr>
+      </w:pPr>
+      <w:r>
+        <w:rPr>
+          <w:b/>
+          <w:lang w:val="en-US"/>
+        </w:rPr>
+        <w:t>ASSESSMENT:</w:t>
       </w:r>
     </w:p>
     <w:p>
@@ -329,22 +334,20 @@
           <w:lang w:val="en-US"/>
         </w:rPr>
       </w:pPr>
+      <w:r>
+        <w:rPr>
+          <w:lang w:val="en-US"/>
+        </w:rPr>
+        <w:t xml:space="preserve">It is LIKELY that the reduced activity levels are connected with higher maintenance on the airframes. It is EVEN CHANCE that this is preventive maintenance to prepare airframes for higher activity or it maintenance after a general high activity level the last week. </w:t>
+      </w:r>
     </w:p>
     <w:p>
       <w:pPr>
         <w:pStyle w:val="Ingenmellomrom"/>
         <w:rPr>
-          <w:b/>
-          <w:lang w:val="en-US"/>
-        </w:rPr>
-      </w:pPr>
-      <w:r>
-        <w:rPr>
-          <w:b/>
-          <w:lang w:val="en-US"/>
-        </w:rPr>
-        <w:t>Air-to-ground missiles:</w:t>
-      </w:r>
+          <w:lang w:val="en-US"/>
+        </w:rPr>
+      </w:pPr>
     </w:p>
     <w:p>
       <w:pPr>
@@ -353,12 +356,6 @@
           <w:lang w:val="en-US"/>
         </w:rPr>
       </w:pPr>
-      <w:r>
-        <w:rPr>
-          <w:lang w:val="en-US"/>
-        </w:rPr>
-        <w:t>KH-65: Russian air-to-ground missile (Fired from TU-160 or TU-95 Strategic bombers)</w:t>
-      </w:r>
     </w:p>
     <w:p>
       <w:pPr>
@@ -367,11 +364,19 @@
           <w:lang w:val="en-US"/>
         </w:rPr>
       </w:pPr>
-      <w:r>
-        <w:rPr>
-          <w:lang w:val="en-US"/>
-        </w:rPr>
-        <w:t>KD-20/KD-63: Chinese air-to ground missiles (Fired from H-6J)</w:t>
+    </w:p>
+    <w:p>
+      <w:pPr>
+        <w:pStyle w:val="Overskrift2"/>
+        <w:rPr>
+          <w:lang w:val="en-US"/>
+        </w:rPr>
+      </w:pPr>
+      <w:r>
+        <w:rPr>
+          <w:lang w:val="en-US"/>
+        </w:rPr>
+        <w:t>Sea</w:t>
       </w:r>
     </w:p>
     <w:p>
@@ -385,13 +390,7 @@
         <w:rPr>
           <w:lang w:val="en-US"/>
         </w:rPr>
-        <w:t>All air</w:t>
-      </w:r>
-      <w:r>
-        <w:rPr>
-          <w:lang w:val="en-US"/>
-        </w:rPr>
-        <w:t>-ground missiles are launched from their target at a distance at 100nm away from the target. The launch sequence of missiles from the aircrafts will happen at 100nm to ensure correct guiding for the missiles.</w:t>
+        <w:t>NSTR (Nothing Significant To Report)</w:t>
       </w:r>
     </w:p>
     <w:p>
@@ -404,60 +403,6 @@
     </w:p>
     <w:p>
       <w:pPr>
-        <w:pStyle w:val="Ingenmellomrom"/>
-        <w:rPr>
-          <w:b/>
-          <w:lang w:val="en-US"/>
-        </w:rPr>
-      </w:pPr>
-      <w:r>
-        <w:rPr>
-          <w:b/>
-          <w:lang w:val="en-US"/>
-        </w:rPr>
-        <w:t>ASSESSMENT:</w:t>
-      </w:r>
-    </w:p>
-    <w:p>
-      <w:pPr>
-        <w:pStyle w:val="Ingenmellomrom"/>
-        <w:rPr>
-          <w:lang w:val="en-US"/>
-        </w:rPr>
-      </w:pPr>
-      <w:r>
-        <w:rPr>
-          <w:lang w:val="en-US"/>
-        </w:rPr>
-        <w:t>It is HIGHLY LIKELY that Russian and Chinese missiles will be fired from these distances.</w:t>
-      </w:r>
-    </w:p>
-    <w:p>
-      <w:pPr>
-        <w:pStyle w:val="Ingenmellomrom"/>
-        <w:rPr>
-          <w:lang w:val="en-US"/>
-        </w:rPr>
-      </w:pPr>
-    </w:p>
-    <w:p>
-      <w:pPr>
-        <w:pStyle w:val="Ingenmellomrom"/>
-        <w:rPr>
-          <w:lang w:val="en-US"/>
-        </w:rPr>
-      </w:pPr>
-    </w:p>
-    <w:p>
-      <w:pPr>
-        <w:pStyle w:val="Ingenmellomrom"/>
-        <w:rPr>
-          <w:lang w:val="en-US"/>
-        </w:rPr>
-      </w:pPr>
-    </w:p>
-    <w:p>
-      <w:pPr>
         <w:pStyle w:val="Overskrift2"/>
         <w:rPr>
           <w:lang w:val="en-US"/>
@@ -468,267 +413,6 @@
           <w:lang w:val="en-US"/>
         </w:rPr>
         <w:lastRenderedPageBreak/>
-        <w:t>Sea</w:t>
-      </w:r>
-    </w:p>
-    <w:p>
-      <w:pPr>
-        <w:pStyle w:val="Overskrift3"/>
-        <w:rPr>
-          <w:lang w:val="en-US"/>
-        </w:rPr>
-      </w:pPr>
-      <w:r>
-        <w:rPr>
-          <w:lang w:val="en-US"/>
-        </w:rPr>
-        <w:t>Russia conducted successful engagements with XXX Anti-ship missile</w:t>
-      </w:r>
-    </w:p>
-    <w:p>
-      <w:pPr>
-        <w:pStyle w:val="Ingenmellomrom"/>
-        <w:rPr>
-          <w:lang w:val="en-US"/>
-        </w:rPr>
-      </w:pPr>
-      <w:r>
-        <w:rPr>
-          <w:lang w:val="en-US"/>
-        </w:rPr>
-        <w:t>At 0611G (1811Z</w:t>
-      </w:r>
-      <w:r>
-        <w:rPr>
-          <w:lang w:val="en-US"/>
-        </w:rPr>
-        <w:t xml:space="preserve"> D9.1</w:t>
-      </w:r>
-      <w:r>
-        <w:rPr>
-          <w:lang w:val="en-US"/>
-        </w:rPr>
-        <w:t xml:space="preserve">) Russia conducted a successful test launch three </w:t>
-      </w:r>
-      <w:r>
-        <w:rPr>
-          <w:lang w:val="en-US"/>
-        </w:rPr>
-        <w:t>KH-</w:t>
-      </w:r>
-      <w:proofErr w:type="gramStart"/>
-      <w:r>
-        <w:rPr>
-          <w:lang w:val="en-US"/>
-        </w:rPr>
-        <w:t xml:space="preserve">22 </w:t>
-      </w:r>
-      <w:r>
-        <w:rPr>
-          <w:lang w:val="en-US"/>
-        </w:rPr>
-        <w:t xml:space="preserve"> Anti</w:t>
-      </w:r>
-      <w:proofErr w:type="gramEnd"/>
-      <w:r>
-        <w:rPr>
-          <w:lang w:val="en-US"/>
-        </w:rPr>
-        <w:t xml:space="preserve">-ship missiles. The target </w:t>
-      </w:r>
-      <w:proofErr w:type="gramStart"/>
-      <w:r>
-        <w:rPr>
-          <w:lang w:val="en-US"/>
-        </w:rPr>
-        <w:t>vessels was</w:t>
-      </w:r>
-      <w:proofErr w:type="gramEnd"/>
-      <w:r>
-        <w:rPr>
-          <w:lang w:val="en-US"/>
-        </w:rPr>
-        <w:t xml:space="preserve"> stationed just outside the territorial waters of Cyprus (Estimated location: N34 47.000 E034 11.500)</w:t>
-      </w:r>
-    </w:p>
-    <w:p>
-      <w:pPr>
-        <w:pStyle w:val="Ingenmellomrom"/>
-        <w:rPr>
-          <w:lang w:val="en-US"/>
-        </w:rPr>
-      </w:pPr>
-      <w:r>
-        <w:rPr>
-          <w:b/>
-          <w:lang w:val="en-US"/>
-        </w:rPr>
-        <w:t>COMMENT:</w:t>
-      </w:r>
-      <w:r>
-        <w:rPr>
-          <w:lang w:val="en-US"/>
-        </w:rPr>
-        <w:t xml:space="preserve"> The live fire exercise is conducted as part of the Russian-Chinese activity taking place in the EMED</w:t>
-      </w:r>
-      <w:r>
-        <w:rPr>
-          <w:lang w:val="en-US"/>
-        </w:rPr>
-        <w:t>.</w:t>
-      </w:r>
-    </w:p>
-    <w:p>
-      <w:pPr>
-        <w:pStyle w:val="Ingenmellomrom"/>
-        <w:rPr>
-          <w:lang w:val="en-US"/>
-        </w:rPr>
-      </w:pPr>
-      <w:r>
-        <w:rPr>
-          <w:b/>
-          <w:lang w:val="en-US"/>
-        </w:rPr>
-        <w:t>ASSESSMENT:</w:t>
-      </w:r>
-      <w:r>
-        <w:rPr>
-          <w:lang w:val="en-US"/>
-        </w:rPr>
-        <w:t xml:space="preserve"> LIKELY intended as show of force.  POSSIBLY preparations for further attacks</w:t>
-      </w:r>
-    </w:p>
-    <w:p>
-      <w:pPr>
-        <w:pStyle w:val="Ingenmellomrom"/>
-        <w:rPr>
-          <w:lang w:val="en-US"/>
-        </w:rPr>
-      </w:pPr>
-    </w:p>
-    <w:p>
-      <w:pPr>
-        <w:pStyle w:val="Overskrift3"/>
-        <w:rPr>
-          <w:lang w:val="en-US"/>
-        </w:rPr>
-      </w:pPr>
-      <w:r>
-        <w:rPr>
-          <w:lang w:val="en-US"/>
-        </w:rPr>
-        <w:t>Russia and China LIKELY conducted successful live fire exercise</w:t>
-      </w:r>
-    </w:p>
-    <w:p>
-      <w:pPr>
-        <w:pStyle w:val="Ingenmellomrom"/>
-        <w:rPr>
-          <w:lang w:val="en-US"/>
-        </w:rPr>
-      </w:pPr>
-      <w:r>
-        <w:rPr>
-          <w:lang w:val="en-US"/>
-        </w:rPr>
-        <w:t>At 1725G-1745G (1925Z-1945Z D9.2)</w:t>
-      </w:r>
-      <w:r>
-        <w:rPr>
-          <w:lang w:val="en-US"/>
-        </w:rPr>
-        <w:t xml:space="preserve"> Russia and China conducted a live fire exercise IAW </w:t>
-      </w:r>
-      <w:hyperlink r:id="rId9" w:history="1">
-        <w:r>
-          <w:rPr>
-            <w:rStyle w:val="Hyperkobling"/>
-            <w:lang w:val="en-US"/>
-          </w:rPr>
-          <w:t xml:space="preserve">OPAR VID INTREP Russian </w:t>
-        </w:r>
-        <w:proofErr w:type="gramStart"/>
-        <w:r>
-          <w:rPr>
-            <w:rStyle w:val="Hyperkobling"/>
-            <w:lang w:val="en-US"/>
-          </w:rPr>
-          <w:t>And</w:t>
-        </w:r>
-        <w:proofErr w:type="gramEnd"/>
-        <w:r>
-          <w:rPr>
-            <w:rStyle w:val="Hyperkobling"/>
-            <w:lang w:val="en-US"/>
-          </w:rPr>
-          <w:t xml:space="preserve"> Chinese Live Fire Exercise outside Lebanon</w:t>
-        </w:r>
-      </w:hyperlink>
-      <w:r>
-        <w:rPr>
-          <w:lang w:val="en-US"/>
-        </w:rPr>
-        <w:t>.</w:t>
-      </w:r>
-    </w:p>
-    <w:p>
-      <w:pPr>
-        <w:pStyle w:val="Ingenmellomrom"/>
-        <w:rPr>
-          <w:lang w:val="en-US"/>
-        </w:rPr>
-      </w:pPr>
-      <w:r>
-        <w:rPr>
-          <w:lang w:val="en-US"/>
-        </w:rPr>
-        <w:t xml:space="preserve">Credible VID reporting </w:t>
-      </w:r>
-      <w:r>
-        <w:rPr>
-          <w:lang w:val="en-US"/>
-        </w:rPr>
-        <w:t>indicates</w:t>
-      </w:r>
-      <w:r>
-        <w:rPr>
-          <w:lang w:val="en-US"/>
-        </w:rPr>
-        <w:t xml:space="preserve"> that </w:t>
-      </w:r>
-      <w:r>
-        <w:rPr>
-          <w:lang w:val="en-US"/>
-        </w:rPr>
-        <w:t>t</w:t>
-      </w:r>
-      <w:r>
-        <w:rPr>
-          <w:lang w:val="en-US"/>
-        </w:rPr>
-        <w:t>he exercise was LIKELY considered a success of the integration and coordination between Russian and Chinese assets operating together.</w:t>
-      </w:r>
-    </w:p>
-    <w:p>
-      <w:pPr>
-        <w:pStyle w:val="Ingenmellomrom"/>
-        <w:rPr>
-          <w:lang w:val="en-US"/>
-        </w:rPr>
-      </w:pPr>
-    </w:p>
-    <w:p>
-      <w:pPr>
-        <w:pStyle w:val="Overskrift2"/>
-        <w:rPr>
-          <w:lang w:val="en-US"/>
-        </w:rPr>
-      </w:pPr>
-      <w:r>
-        <w:rPr>
-          <w:lang w:val="en-US"/>
-        </w:rPr>
         <w:t>Ground</w:t>
       </w:r>
     </w:p>
@@ -783,7 +467,7 @@
                     </pic:cNvPicPr>
                   </pic:nvPicPr>
                   <pic:blipFill>
-                    <a:blip r:embed="rId10" cstate="print"/>
+                    <a:blip r:embed="rId9" cstate="print"/>
                     <a:srcRect/>
                     <a:stretch>
                       <a:fillRect/>
@@ -833,6 +517,91 @@
         </w:rPr>
         <w:t xml:space="preserve">A Civilian hotel (N34 50.650 E035 55.600) along the coast was bombed during D10 by allied forces. </w:t>
       </w:r>
+      <w:r>
+        <w:rPr>
+          <w:lang w:val="en-US"/>
+        </w:rPr>
+        <w:t xml:space="preserve"> Syrian forces claims allied forces conducts bombing of civilian targets and that such bombings will have consequences.</w:t>
+      </w:r>
+    </w:p>
+    <w:p>
+      <w:pPr>
+        <w:pStyle w:val="Ingenmellomrom"/>
+        <w:rPr>
+          <w:b/>
+          <w:lang w:val="en-US"/>
+        </w:rPr>
+      </w:pPr>
+    </w:p>
+    <w:p>
+      <w:pPr>
+        <w:pStyle w:val="Ingenmellomrom"/>
+        <w:rPr>
+          <w:b/>
+          <w:lang w:val="en-US"/>
+        </w:rPr>
+      </w:pPr>
+      <w:r>
+        <w:rPr>
+          <w:b/>
+          <w:lang w:val="en-US"/>
+        </w:rPr>
+        <w:t xml:space="preserve">ASSESSMENT: </w:t>
+      </w:r>
+    </w:p>
+    <w:p>
+      <w:pPr>
+        <w:pStyle w:val="Ingenmellomrom"/>
+        <w:rPr>
+          <w:lang w:val="en-US"/>
+        </w:rPr>
+      </w:pPr>
+      <w:r>
+        <w:rPr>
+          <w:lang w:val="en-US"/>
+        </w:rPr>
+        <w:t xml:space="preserve">It is currently unknown for VID what caused the destruction of the civilian hotel and VID </w:t>
+      </w:r>
+      <w:proofErr w:type="spellStart"/>
+      <w:r>
+        <w:rPr>
+          <w:lang w:val="en-US"/>
+        </w:rPr>
+        <w:t>can not</w:t>
+      </w:r>
+      <w:proofErr w:type="spellEnd"/>
+      <w:r>
+        <w:rPr>
+          <w:lang w:val="en-US"/>
+        </w:rPr>
+        <w:t xml:space="preserve"> confirm or </w:t>
+      </w:r>
+      <w:r>
+        <w:rPr>
+          <w:lang w:val="en-US"/>
+        </w:rPr>
+        <w:t>deny if</w:t>
+      </w:r>
+      <w:r>
+        <w:rPr>
+          <w:lang w:val="en-US"/>
+        </w:rPr>
+        <w:t xml:space="preserve"> the civilian buildings was hit by allied forces. It is HIGHLY LIKELY that the Syrian regime takes this kind of attack on civilians serious, and it is LIKELY that the Syrian regime will consider options for retributions for these </w:t>
+      </w:r>
+      <w:proofErr w:type="gramStart"/>
+      <w:r>
+        <w:rPr>
+          <w:lang w:val="en-US"/>
+        </w:rPr>
+        <w:t>kind</w:t>
+      </w:r>
+      <w:proofErr w:type="gramEnd"/>
+      <w:r>
+        <w:rPr>
+          <w:lang w:val="en-US"/>
+        </w:rPr>
+        <w:t xml:space="preserve"> of attacks. It is unknown for VID what the reaction might be at the current stage.</w:t>
+      </w:r>
     </w:p>
     <w:p>
       <w:pPr>
@@ -841,43 +610,25 @@
           <w:lang w:val="en-US"/>
         </w:rPr>
       </w:pPr>
-    </w:p>
-    <w:p>
-      <w:pPr>
-        <w:pStyle w:val="Overskrift3"/>
-        <w:rPr>
-          <w:lang w:val="en-US"/>
-        </w:rPr>
-      </w:pPr>
-    </w:p>
-    <w:p>
-      <w:pPr>
-        <w:pStyle w:val="Overskrift3"/>
-        <w:rPr>
-          <w:lang w:val="en-US"/>
-        </w:rPr>
-      </w:pPr>
-    </w:p>
-    <w:p>
-      <w:pPr>
-        <w:pStyle w:val="Overskrift3"/>
-        <w:rPr>
-          <w:lang w:val="en-US"/>
-        </w:rPr>
-      </w:pPr>
-    </w:p>
-    <w:p>
-      <w:pPr>
-        <w:pStyle w:val="Overskrift3"/>
-        <w:rPr>
-          <w:lang w:val="en-US"/>
-        </w:rPr>
-      </w:pPr>
-      <w:r>
-        <w:rPr>
-          <w:lang w:val="en-US"/>
-        </w:rPr>
-        <w:t>Patriot battery at Cyprus engaged during coordinated attack</w:t>
+      <w:r>
+        <w:rPr>
+          <w:lang w:val="en-US"/>
+        </w:rPr>
+        <w:t xml:space="preserve">SA-11 BN and SA-6 BN arrived at Syrian Air </w:t>
+      </w:r>
+      <w:proofErr w:type="spellStart"/>
+      <w:r>
+        <w:rPr>
+          <w:lang w:val="en-US"/>
+        </w:rPr>
+        <w:t>Defence</w:t>
+      </w:r>
+      <w:proofErr w:type="spellEnd"/>
+      <w:r>
+        <w:rPr>
+          <w:lang w:val="en-US"/>
+        </w:rPr>
+        <w:t xml:space="preserve"> Academy (SYTGT062)</w:t>
       </w:r>
     </w:p>
     <w:p>
@@ -891,33 +642,21 @@
         <w:rPr>
           <w:lang w:val="en-US"/>
         </w:rPr>
-        <w:t xml:space="preserve">Preliminary analyses and interview with survivors indicate that the Patriot Battery at Cyprus </w:t>
-      </w:r>
-      <w:proofErr w:type="gramStart"/>
-      <w:r>
-        <w:rPr>
-          <w:lang w:val="en-US"/>
-        </w:rPr>
-        <w:t>were</w:t>
-      </w:r>
-      <w:proofErr w:type="gramEnd"/>
-      <w:r>
-        <w:rPr>
-          <w:lang w:val="en-US"/>
-        </w:rPr>
-        <w:t xml:space="preserve"> engaged by multiple missiles from two directions. Between 0705G and 0710G (1905Z-1910Z</w:t>
-      </w:r>
-      <w:r>
-        <w:rPr>
-          <w:lang w:val="en-US"/>
-        </w:rPr>
-        <w:t xml:space="preserve"> D9.1</w:t>
-      </w:r>
-      <w:r>
-        <w:rPr>
-          <w:lang w:val="en-US"/>
-        </w:rPr>
-        <w:t>) several missiles from different directions was destroying the defenses.</w:t>
+        <w:t xml:space="preserve">During D10, VID have credible sources that indicate that one SA-11 BN and one SA-6 BN have arrived at Syrian Air </w:t>
+      </w:r>
+      <w:proofErr w:type="spellStart"/>
+      <w:r>
+        <w:rPr>
+          <w:lang w:val="en-US"/>
+        </w:rPr>
+        <w:t>Defence</w:t>
+      </w:r>
+      <w:proofErr w:type="spellEnd"/>
+      <w:r>
+        <w:rPr>
+          <w:lang w:val="en-US"/>
+        </w:rPr>
+        <w:t xml:space="preserve"> Academy (SYTGT062).</w:t>
       </w:r>
     </w:p>
     <w:p>
@@ -928,11 +667,72 @@
           <w:lang w:val="en-US"/>
         </w:rPr>
       </w:pPr>
-      <w:r>
+    </w:p>
+    <w:p>
+      <w:pPr>
+        <w:pStyle w:val="Ingenmellomrom"/>
         <w:rPr>
           <w:b/>
           <w:lang w:val="en-US"/>
         </w:rPr>
+      </w:pPr>
+      <w:r>
+        <w:rPr>
+          <w:b/>
+          <w:lang w:val="en-US"/>
+        </w:rPr>
+        <w:t>COMMENT:</w:t>
+      </w:r>
+    </w:p>
+    <w:p>
+      <w:pPr>
+        <w:pStyle w:val="Ingenmellomrom"/>
+        <w:rPr>
+          <w:lang w:val="en-US"/>
+        </w:rPr>
+      </w:pPr>
+      <w:r>
+        <w:rPr>
+          <w:lang w:val="en-US"/>
+        </w:rPr>
+        <w:t>SA-11 BN and SA-6 BNs were reported leaving Damascus North (SYTGT027) on the evening of D8</w:t>
+      </w:r>
+      <w:r>
+        <w:rPr>
+          <w:rStyle w:val="Fotnotereferanse"/>
+          <w:lang w:val="en-US"/>
+        </w:rPr>
+        <w:footnoteReference w:id="1"/>
+      </w:r>
+      <w:r>
+        <w:rPr>
+          <w:lang w:val="en-US"/>
+        </w:rPr>
+        <w:t>.</w:t>
+      </w:r>
+    </w:p>
+    <w:p>
+      <w:pPr>
+        <w:pStyle w:val="Ingenmellomrom"/>
+        <w:rPr>
+          <w:b/>
+          <w:lang w:val="en-US"/>
+        </w:rPr>
+      </w:pPr>
+    </w:p>
+    <w:p>
+      <w:pPr>
+        <w:pStyle w:val="Ingenmellomrom"/>
+        <w:rPr>
+          <w:b/>
+          <w:lang w:val="en-US"/>
+        </w:rPr>
+      </w:pPr>
+      <w:r>
+        <w:rPr>
+          <w:b/>
+          <w:lang w:val="en-US"/>
+        </w:rPr>
         <w:t>ASSESSMENT:</w:t>
       </w:r>
     </w:p>
@@ -947,344 +747,21 @@
         <w:rPr>
           <w:lang w:val="en-US"/>
         </w:rPr>
-        <w:t>LIKELY that Russian used multiple activities to distract friendly forces.</w:t>
-      </w:r>
-    </w:p>
-    <w:p>
-      <w:pPr>
-        <w:pStyle w:val="Ingenmellomrom"/>
-        <w:rPr>
-          <w:lang w:val="en-US"/>
-        </w:rPr>
-      </w:pPr>
-    </w:p>
-    <w:p>
-      <w:pPr>
-        <w:pStyle w:val="Overskrift3"/>
-        <w:rPr>
-          <w:lang w:val="en-US"/>
-        </w:rPr>
-      </w:pPr>
-      <w:r>
-        <w:rPr>
-          <w:lang w:val="en-US"/>
-        </w:rPr>
-        <w:lastRenderedPageBreak/>
-        <w:t>MLRS factories</w:t>
-      </w:r>
-      <w:r>
-        <w:rPr>
-          <w:lang w:val="en-US"/>
-        </w:rPr>
-        <w:t xml:space="preserve"> increasing output</w:t>
-      </w:r>
-    </w:p>
-    <w:p>
-      <w:pPr>
-        <w:pStyle w:val="Ingenmellomrom"/>
-        <w:rPr>
-          <w:lang w:val="en-US"/>
-        </w:rPr>
-      </w:pPr>
-      <w:r>
-        <w:rPr>
-          <w:lang w:val="en-US"/>
-        </w:rPr>
-        <w:t xml:space="preserve">VID have now credible reporting that </w:t>
-      </w:r>
-      <w:proofErr w:type="gramStart"/>
-      <w:r>
-        <w:rPr>
-          <w:lang w:val="en-US"/>
-        </w:rPr>
-        <w:t>indicate</w:t>
-      </w:r>
-      <w:proofErr w:type="gramEnd"/>
-      <w:r>
-        <w:rPr>
-          <w:lang w:val="en-US"/>
-        </w:rPr>
-        <w:t xml:space="preserve"> that since the start of the war, MLRS rocket production have doubled in the following factories:</w:t>
-      </w:r>
-    </w:p>
-    <w:p>
-      <w:pPr>
-        <w:pStyle w:val="Ingenmellomrom"/>
-        <w:numPr>
-          <w:ilvl w:val="0"/>
-          <w:numId w:val="34"/>
-        </w:numPr>
-        <w:rPr>
-          <w:lang w:val="en-US"/>
-        </w:rPr>
-      </w:pPr>
-      <w:r>
-        <w:rPr>
-          <w:lang w:val="en-US"/>
-        </w:rPr>
-        <w:t>SYTGT010 Homs ammunition factory</w:t>
-      </w:r>
-    </w:p>
-    <w:p>
-      <w:pPr>
-        <w:pStyle w:val="Ingenmellomrom"/>
-        <w:numPr>
-          <w:ilvl w:val="0"/>
-          <w:numId w:val="34"/>
-        </w:numPr>
-        <w:rPr>
-          <w:lang w:val="en-US"/>
-        </w:rPr>
-      </w:pPr>
-      <w:r>
-        <w:rPr>
-          <w:lang w:val="en-US"/>
-        </w:rPr>
-        <w:t xml:space="preserve">SYTGT011 </w:t>
+        <w:t xml:space="preserve">It is LIKELY that the SA-11 BN and the SA-6 BN are the SA-11 BN and SA-6 BN reported leaving Damascus North. It is HIGHLY LIKELY that the SA-11 and SA-6 BN will undergo final verification and tests at the Syrian Air </w:t>
       </w:r>
       <w:proofErr w:type="spellStart"/>
       <w:r>
         <w:rPr>
           <w:lang w:val="en-US"/>
         </w:rPr>
-        <w:t>Raqqa</w:t>
+        <w:t>Defence</w:t>
       </w:r>
       <w:proofErr w:type="spellEnd"/>
       <w:r>
         <w:rPr>
           <w:lang w:val="en-US"/>
         </w:rPr>
-        <w:t xml:space="preserve"> Ammunition Factory</w:t>
-      </w:r>
-    </w:p>
-    <w:p>
-      <w:pPr>
-        <w:pStyle w:val="Ingenmellomrom"/>
-        <w:numPr>
-          <w:ilvl w:val="0"/>
-          <w:numId w:val="34"/>
-        </w:numPr>
-        <w:rPr>
-          <w:lang w:val="en-US"/>
-        </w:rPr>
-      </w:pPr>
-      <w:r>
-        <w:rPr>
-          <w:lang w:val="en-US"/>
-        </w:rPr>
-        <w:t xml:space="preserve">SYTGT012 </w:t>
-      </w:r>
-      <w:proofErr w:type="spellStart"/>
-      <w:r>
-        <w:rPr>
-          <w:lang w:val="en-US"/>
-        </w:rPr>
-        <w:t>Jirah</w:t>
-      </w:r>
-      <w:proofErr w:type="spellEnd"/>
-      <w:r>
-        <w:rPr>
-          <w:lang w:val="en-US"/>
-        </w:rPr>
-        <w:t xml:space="preserve"> SW Ammunition Factory</w:t>
-      </w:r>
-    </w:p>
-    <w:p>
-      <w:pPr>
-        <w:pStyle w:val="Ingenmellomrom"/>
-        <w:rPr>
-          <w:lang w:val="en-US"/>
-        </w:rPr>
-      </w:pPr>
-    </w:p>
-    <w:p>
-      <w:pPr>
-        <w:pStyle w:val="Ingenmellomrom"/>
-        <w:rPr>
-          <w:lang w:val="en-US"/>
-        </w:rPr>
-      </w:pPr>
-      <w:r>
-        <w:rPr>
-          <w:lang w:val="en-US"/>
-        </w:rPr>
-        <w:t xml:space="preserve">In addition, the Syrian armed forces have doubled the production at </w:t>
-      </w:r>
-      <w:r>
-        <w:rPr>
-          <w:lang w:val="en-US"/>
-        </w:rPr>
-        <w:t>SYTGT063 Rocket motor production facility</w:t>
-      </w:r>
-      <w:r>
-        <w:rPr>
-          <w:lang w:val="en-US"/>
-        </w:rPr>
-        <w:t xml:space="preserve"> in Damascus.</w:t>
-      </w:r>
-    </w:p>
-    <w:p>
-      <w:pPr>
-        <w:pStyle w:val="Ingenmellomrom"/>
-        <w:rPr>
-          <w:b/>
-          <w:lang w:val="en-US"/>
-        </w:rPr>
-      </w:pPr>
-      <w:r>
-        <w:rPr>
-          <w:b/>
-          <w:lang w:val="en-US"/>
-        </w:rPr>
-        <w:t xml:space="preserve">ASSESSMENT: </w:t>
-      </w:r>
-    </w:p>
-    <w:p>
-      <w:pPr>
-        <w:pStyle w:val="Ingenmellomrom"/>
-        <w:rPr>
-          <w:lang w:val="en-US"/>
-        </w:rPr>
-      </w:pPr>
-      <w:r>
-        <w:rPr>
-          <w:lang w:val="en-US"/>
-        </w:rPr>
-        <w:t>It is HIGHLY LIKELY that the Syrian armed forces are ensuring a steady supply of MLRS rockets to be used in either defensive or offensive operations by doubling the production.</w:t>
-      </w:r>
-    </w:p>
-    <w:p>
-      <w:pPr>
-        <w:pStyle w:val="Ingenmellomrom"/>
-        <w:rPr>
-          <w:lang w:val="en-US"/>
-        </w:rPr>
-      </w:pPr>
-    </w:p>
-    <w:p>
-      <w:pPr>
-        <w:pStyle w:val="Overskrift3"/>
-        <w:rPr>
-          <w:lang w:val="en-US"/>
-        </w:rPr>
-      </w:pPr>
-      <w:r>
-        <w:rPr>
-          <w:lang w:val="en-US"/>
-        </w:rPr>
-        <w:t>Artillery ammunition factories increasing output</w:t>
-      </w:r>
-    </w:p>
-    <w:p>
-      <w:pPr>
-        <w:pStyle w:val="Ingenmellomrom"/>
-        <w:rPr>
-          <w:lang w:val="en-US"/>
-        </w:rPr>
-      </w:pPr>
-      <w:r>
-        <w:rPr>
-          <w:lang w:val="en-US"/>
-        </w:rPr>
-        <w:t>VID have reporting that confirms a doubling of Syrian production of artillery ammunition in the following factories:</w:t>
-      </w:r>
-    </w:p>
-    <w:p>
-      <w:pPr>
-        <w:pStyle w:val="Ingenmellomrom"/>
-        <w:numPr>
-          <w:ilvl w:val="0"/>
-          <w:numId w:val="37"/>
-        </w:numPr>
-        <w:rPr>
-          <w:lang w:val="en-US"/>
-        </w:rPr>
-      </w:pPr>
-      <w:r>
-        <w:rPr>
-          <w:lang w:val="en-US"/>
-        </w:rPr>
-        <w:t>SYTGT007 Damascus NE Ammunition Factory</w:t>
-      </w:r>
-    </w:p>
-    <w:p>
-      <w:pPr>
-        <w:pStyle w:val="Ingenmellomrom"/>
-        <w:numPr>
-          <w:ilvl w:val="0"/>
-          <w:numId w:val="37"/>
-        </w:numPr>
-        <w:rPr>
-          <w:lang w:val="en-US"/>
-        </w:rPr>
-      </w:pPr>
-      <w:r>
-        <w:rPr>
-          <w:lang w:val="en-US"/>
-        </w:rPr>
-        <w:t xml:space="preserve">SYTGT008 </w:t>
-      </w:r>
-      <w:proofErr w:type="spellStart"/>
-      <w:r>
-        <w:rPr>
-          <w:lang w:val="en-US"/>
-        </w:rPr>
-        <w:t>Tartus</w:t>
-      </w:r>
-      <w:proofErr w:type="spellEnd"/>
-      <w:r>
-        <w:rPr>
-          <w:lang w:val="en-US"/>
-        </w:rPr>
-        <w:t xml:space="preserve"> Ammunition Factory</w:t>
-      </w:r>
-    </w:p>
-    <w:p>
-      <w:pPr>
-        <w:pStyle w:val="Ingenmellomrom"/>
-        <w:numPr>
-          <w:ilvl w:val="0"/>
-          <w:numId w:val="37"/>
-        </w:numPr>
-        <w:rPr>
-          <w:lang w:val="en-US"/>
-        </w:rPr>
-      </w:pPr>
-      <w:r>
-        <w:rPr>
-          <w:lang w:val="en-US"/>
-        </w:rPr>
-        <w:t>SYTGT009 Damascus N Ammunition Factory</w:t>
-      </w:r>
-    </w:p>
-    <w:p>
-      <w:pPr>
-        <w:pStyle w:val="Ingenmellomrom"/>
-        <w:rPr>
-          <w:b/>
-          <w:lang w:val="en-US"/>
-        </w:rPr>
-      </w:pPr>
-      <w:r>
-        <w:rPr>
-          <w:b/>
-          <w:lang w:val="en-US"/>
-        </w:rPr>
-        <w:t xml:space="preserve">ASSESSMENT: </w:t>
-      </w:r>
-    </w:p>
-    <w:p>
-      <w:pPr>
-        <w:pStyle w:val="Ingenmellomrom"/>
-        <w:rPr>
-          <w:lang w:val="en-US"/>
-        </w:rPr>
-      </w:pPr>
-      <w:r>
-        <w:rPr>
-          <w:lang w:val="en-US"/>
-        </w:rPr>
-        <w:t>It is HIGHLY LIKELY that the Syrian armed forces are ensuring a steady supply of artillery munitions to be used in either defensive or offensive operations by doubling the production in the mentioned factories.</w:t>
+        <w:t xml:space="preserve"> Academy (SYTGT062) before becoming operational and being deployed in the field. It is EVEN CHANCE that this process takes 1-3 days. </w:t>
       </w:r>
     </w:p>
     <w:p>
@@ -1416,6 +893,7 @@
         <w:rPr>
           <w:lang w:val="en-US"/>
         </w:rPr>
+        <w:lastRenderedPageBreak/>
         <w:t xml:space="preserve">VID_IR_4: </w:t>
       </w:r>
       <w:r>
@@ -2014,7 +1492,6 @@
         <w:rPr>
           <w:lang w:val="en-US"/>
         </w:rPr>
-        <w:lastRenderedPageBreak/>
         <w:t>VID IR_14: What is the unknown Russian-Chinese activity?</w:t>
       </w:r>
       <w:r>
@@ -2022,7 +1499,7 @@
           <w:rStyle w:val="Fotnotereferanse"/>
           <w:lang w:val="en-US"/>
         </w:rPr>
-        <w:footnoteReference w:id="1"/>
+        <w:footnoteReference w:id="2"/>
       </w:r>
       <w:r>
         <w:rPr>
@@ -2032,8 +1509,8 @@
       </w:r>
     </w:p>
     <w:sectPr>
-      <w:headerReference w:type="default" r:id="rId11"/>
-      <w:footerReference w:type="default" r:id="rId12"/>
+      <w:headerReference w:type="default" r:id="rId10"/>
+      <w:footerReference w:type="default" r:id="rId11"/>
       <w:pgSz w:w="11906" w:h="16838"/>
       <w:pgMar w:top="1417" w:right="1417" w:bottom="1417" w:left="1417" w:header="708" w:footer="708" w:gutter="0"/>
       <w:cols w:space="708"/>
@@ -2154,6 +1631,44 @@
         <w:t xml:space="preserve"> </w:t>
       </w:r>
       <w:hyperlink r:id="rId1" w:history="1">
+        <w:r>
+          <w:rPr>
+            <w:rStyle w:val="Hyperkobling"/>
+          </w:rPr>
+          <w:t xml:space="preserve">VID INTSUM D8 </w:t>
+        </w:r>
+        <w:proofErr w:type="spellStart"/>
+        <w:r>
+          <w:rPr>
+            <w:rStyle w:val="Hyperkobling"/>
+          </w:rPr>
+          <w:t>section</w:t>
+        </w:r>
+        <w:proofErr w:type="spellEnd"/>
+        <w:r>
+          <w:rPr>
+            <w:rStyle w:val="Hyperkobling"/>
+          </w:rPr>
+          <w:t xml:space="preserve"> 2.3.3</w:t>
+        </w:r>
+      </w:hyperlink>
+    </w:p>
+  </w:footnote>
+  <w:footnote w:id="2">
+    <w:p>
+      <w:pPr>
+        <w:pStyle w:val="Fotnotetekst"/>
+      </w:pPr>
+      <w:r>
+        <w:rPr>
+          <w:rStyle w:val="Fotnotereferanse"/>
+        </w:rPr>
+        <w:footnoteRef/>
+      </w:r>
+      <w:r>
+        <w:t xml:space="preserve"> </w:t>
+      </w:r>
+      <w:hyperlink r:id="rId2" w:history="1">
         <w:r>
           <w:rPr>
             <w:rStyle w:val="Hyperkobling"/>
@@ -7338,7 +6853,7 @@
 </file>
 
 <file path=customXml/itemProps1.xml><?xml version="1.0" encoding="utf-8"?>
-<ds:datastoreItem xmlns:ds="http://schemas.openxmlformats.org/officeDocument/2006/customXml" ds:itemID="{3B41237E-A342-4DF4-9EDB-35FB0030B4B9}">
+<ds:datastoreItem xmlns:ds="http://schemas.openxmlformats.org/officeDocument/2006/customXml" ds:itemID="{D7EC51E8-4E3B-4723-B138-080B731D67C0}">
   <ds:schemaRefs>
     <ds:schemaRef ds:uri="http://schemas.openxmlformats.org/officeDocument/2006/bibliography"/>
   </ds:schemaRefs>

</xml_diff>